<commit_message>
*** empty log message ***
</commit_message>
<xml_diff>
--- a/Bourse/doc/documentation bourse.docx
+++ b/Bourse/doc/documentation bourse.docx
@@ -416,6 +416,83 @@
           <w:lang w:val="fr-FR"/>
         </w:rPr>
         <w:t xml:space="preserve"> </w:t>
+      </w:r>
+    </w:p>
+    <w:p>
+      <w:pPr>
+        <w:pStyle w:val="image"/>
+        <w:keepNext/>
+      </w:pPr>
+      <w:r>
+        <w:rPr>
+          <w:lang w:val="fr-FR" w:eastAsia="fr-FR" w:bidi="ar-SA"/>
+        </w:rPr>
+        <w:lastRenderedPageBreak/>
+        <w:drawing>
+          <wp:inline distT="0" distB="0" distL="0" distR="0">
+            <wp:extent cx="5760720" cy="8127365"/>
+            <wp:effectExtent l="19050" t="0" r="0" b="0"/>
+            <wp:docPr id="3" name="Image 2" descr="bourseCorba.jpg"/>
+            <wp:cNvGraphicFramePr>
+              <a:graphicFrameLocks xmlns:a="http://schemas.openxmlformats.org/drawingml/2006/main" noChangeAspect="1"/>
+            </wp:cNvGraphicFramePr>
+            <a:graphic xmlns:a="http://schemas.openxmlformats.org/drawingml/2006/main">
+              <a:graphicData uri="http://schemas.openxmlformats.org/drawingml/2006/picture">
+                <pic:pic xmlns:pic="http://schemas.openxmlformats.org/drawingml/2006/picture">
+                  <pic:nvPicPr>
+                    <pic:cNvPr id="0" name="bourseCorba.jpg"/>
+                    <pic:cNvPicPr/>
+                  </pic:nvPicPr>
+                  <pic:blipFill>
+                    <a:blip r:embed="rId9"/>
+                    <a:stretch>
+                      <a:fillRect/>
+                    </a:stretch>
+                  </pic:blipFill>
+                  <pic:spPr>
+                    <a:xfrm>
+                      <a:off x="0" y="0"/>
+                      <a:ext cx="5760720" cy="8127365"/>
+                    </a:xfrm>
+                    <a:prstGeom prst="rect">
+                      <a:avLst/>
+                    </a:prstGeom>
+                  </pic:spPr>
+                </pic:pic>
+              </a:graphicData>
+            </a:graphic>
+          </wp:inline>
+        </w:drawing>
+      </w:r>
+    </w:p>
+    <w:p>
+      <w:pPr>
+        <w:pStyle w:val="Lgende"/>
+        <w:rPr>
+          <w:lang w:val="fr-FR"/>
+        </w:rPr>
+      </w:pPr>
+      <w:r>
+        <w:t xml:space="preserve">Figure </w:t>
+      </w:r>
+      <w:fldSimple w:instr=" SEQ Figure \* ARABIC ">
+        <w:r>
+          <w:rPr>
+            <w:noProof/>
+          </w:rPr>
+          <w:t>3</w:t>
+        </w:r>
+      </w:fldSimple>
+      <w:r>
+        <w:t xml:space="preserve"> </w:t>
+      </w:r>
+      <w:proofErr w:type="spellStart"/>
+      <w:r>
+        <w:t>modèle</w:t>
+      </w:r>
+      <w:proofErr w:type="spellEnd"/>
+      <w:r>
+        <w:t xml:space="preserve"> CORBA</w:t>
       </w:r>
     </w:p>
     <w:sectPr>
@@ -3404,93 +3481,93 @@
   </dgm:ptLst>
   <dgm:cxnLst>
     <dgm:cxn modelId="{1D3DC9F0-E40D-493E-BC2C-BA97F1DA8E65}" srcId="{CE103C59-32D9-4D52-81D3-D206ADA47D57}" destId="{5F064886-3BE9-4C2D-B10D-87763403F2A4}" srcOrd="1" destOrd="0" parTransId="{385C56B3-D985-49A8-847D-1655C5B6E9F5}" sibTransId="{1BFD6F44-B7E2-4917-885B-E14383AC957F}"/>
-    <dgm:cxn modelId="{3E0F9745-5636-43AD-9B91-C4E670BB3DAE}" type="presOf" srcId="{7DC58FA3-0EA2-47CD-AAB8-AB6D163F968D}" destId="{9E62E89D-10EC-47C7-BE8F-6E19A7D2BAAE}" srcOrd="0" destOrd="2" presId="urn:microsoft.com/office/officeart/2005/8/layout/hList1"/>
+    <dgm:cxn modelId="{F1D4CACA-9962-4A2C-876E-BC114BE8B348}" type="presOf" srcId="{F0081FDF-7D14-4070-A493-A3D7BB0DFE6E}" destId="{704494E2-BEED-42BA-937B-3CA14F435753}" srcOrd="0" destOrd="2" presId="urn:microsoft.com/office/officeart/2005/8/layout/hList1"/>
+    <dgm:cxn modelId="{7B7DE45E-97F5-4CF0-A660-49664C393F0C}" type="presOf" srcId="{0FDBA45C-3390-4CA7-B94F-6DE78AB12536}" destId="{9DA176E3-7A76-485D-B793-DFB7A4A3AE84}" srcOrd="0" destOrd="0" presId="urn:microsoft.com/office/officeart/2005/8/layout/hList1"/>
     <dgm:cxn modelId="{DDC6182E-C143-48AB-9DC1-48428A666969}" srcId="{C478B801-00A5-44CE-ABB5-C237A96C359A}" destId="{17727CC9-B9AB-4E8A-AE35-0345B5E8A4AB}" srcOrd="3" destOrd="0" parTransId="{BB726BFC-C26D-4F1D-8FA0-E833E45409E4}" sibTransId="{A7BB14EC-5B0F-4BC8-BB4A-662A4EBE4244}"/>
     <dgm:cxn modelId="{45C2B933-89DB-4D50-ABD8-877891D40333}" srcId="{3BC73F29-51E6-4B96-833D-4DED1379FEC7}" destId="{300EF2AA-992D-4E44-A963-342F1A2F60DA}" srcOrd="0" destOrd="0" parTransId="{4692B663-3704-4D1F-A334-3DA66A242254}" sibTransId="{A24C8151-A705-4BFA-924F-42442DAEB6AF}"/>
     <dgm:cxn modelId="{F872CA4F-6602-4B82-A81B-3274FE1210C7}" srcId="{2101044C-0823-48F8-820A-9A3F3C107FFB}" destId="{C478B801-00A5-44CE-ABB5-C237A96C359A}" srcOrd="4" destOrd="0" parTransId="{C369D521-7D34-4559-AC44-17582F9C069B}" sibTransId="{68185A0D-2EF6-485E-9069-BF012A22CB95}"/>
-    <dgm:cxn modelId="{74D80333-B5C3-4492-85DB-9F6BD826179D}" type="presOf" srcId="{40A668D0-66EB-488E-89BB-EE995528790C}" destId="{851428AC-FEFD-4398-8B5F-5086F9A0281C}" srcOrd="0" destOrd="4" presId="urn:microsoft.com/office/officeart/2005/8/layout/hList1"/>
-    <dgm:cxn modelId="{0BF8F1D7-3797-4768-806E-0727B7C49166}" type="presOf" srcId="{567BF53F-DA54-4B92-B556-3C612EE3BCDF}" destId="{9E62E89D-10EC-47C7-BE8F-6E19A7D2BAAE}" srcOrd="0" destOrd="0" presId="urn:microsoft.com/office/officeart/2005/8/layout/hList1"/>
-    <dgm:cxn modelId="{262333B8-B0DA-4FB7-9AB8-5363845C6FCD}" type="presOf" srcId="{F0081FDF-7D14-4070-A493-A3D7BB0DFE6E}" destId="{704494E2-BEED-42BA-937B-3CA14F435753}" srcOrd="0" destOrd="2" presId="urn:microsoft.com/office/officeart/2005/8/layout/hList1"/>
-    <dgm:cxn modelId="{541AEDD2-0590-4B77-959B-13EB39F718A2}" type="presOf" srcId="{30AE7E7B-C747-4544-B704-054F59580E1C}" destId="{7D27D6ED-30A4-48F6-9528-931F5BD35CE2}" srcOrd="0" destOrd="0" presId="urn:microsoft.com/office/officeart/2005/8/layout/hList1"/>
-    <dgm:cxn modelId="{4CA37EB7-B289-4250-9119-3097A862B155}" type="presOf" srcId="{5A96F93D-96EC-4466-92B9-FF5008D9F36D}" destId="{DED91701-6DD1-41B2-9980-43A1B6F1C9D7}" srcOrd="0" destOrd="0" presId="urn:microsoft.com/office/officeart/2005/8/layout/hList1"/>
+    <dgm:cxn modelId="{24AC925D-FEC4-4BFA-B70B-75A7027ADE29}" type="presOf" srcId="{9E5C4063-4FB8-4F31-A0E7-8C9D4DDD86E8}" destId="{3DC1A080-7D95-4448-BD5F-F51D2070617E}" srcOrd="0" destOrd="1" presId="urn:microsoft.com/office/officeart/2005/8/layout/hList1"/>
+    <dgm:cxn modelId="{7150F218-599B-4029-A29B-C40EF87DCEA6}" type="presOf" srcId="{2101044C-0823-48F8-820A-9A3F3C107FFB}" destId="{8AD0A5B3-9A94-4384-AEA2-40A3CE02A527}" srcOrd="0" destOrd="0" presId="urn:microsoft.com/office/officeart/2005/8/layout/hList1"/>
+    <dgm:cxn modelId="{C2274C63-038C-41FD-8473-72BB42CF2043}" type="presOf" srcId="{32798AF8-59A5-4B17-B9CF-EA5BF811C984}" destId="{851428AC-FEFD-4398-8B5F-5086F9A0281C}" srcOrd="0" destOrd="2" presId="urn:microsoft.com/office/officeart/2005/8/layout/hList1"/>
     <dgm:cxn modelId="{E8B61664-69B3-48EB-8A89-AC66C6A05689}" srcId="{3BC73F29-51E6-4B96-833D-4DED1379FEC7}" destId="{EEAB7C0E-5D78-4577-9895-092DA98231F8}" srcOrd="2" destOrd="0" parTransId="{586B7C7E-A052-4964-85FB-AB6051E2EE90}" sibTransId="{954F52DC-AD33-47C7-ADBB-26083B680FBA}"/>
+    <dgm:cxn modelId="{915DA421-275D-4B2B-8486-89A7456C1115}" type="presOf" srcId="{567BF53F-DA54-4B92-B556-3C612EE3BCDF}" destId="{9E62E89D-10EC-47C7-BE8F-6E19A7D2BAAE}" srcOrd="0" destOrd="0" presId="urn:microsoft.com/office/officeart/2005/8/layout/hList1"/>
     <dgm:cxn modelId="{C08214FD-6A27-4D05-8B81-3375D2856536}" srcId="{C478B801-00A5-44CE-ABB5-C237A96C359A}" destId="{5E7E7DD8-B6FF-4F51-B4BA-4050B1065A0F}" srcOrd="2" destOrd="0" parTransId="{43291A84-952D-459C-9011-2BFD31D15DAD}" sibTransId="{820861B5-A95F-4314-960C-F8C2FB8C02C3}"/>
-    <dgm:cxn modelId="{711F58FF-3729-4134-B887-15DEA284825F}" type="presOf" srcId="{300EF2AA-992D-4E44-A963-342F1A2F60DA}" destId="{3DC1A080-7D95-4448-BD5F-F51D2070617E}" srcOrd="0" destOrd="0" presId="urn:microsoft.com/office/officeart/2005/8/layout/hList1"/>
+    <dgm:cxn modelId="{878C4347-8CF9-49CB-8659-69C934234BC5}" type="presOf" srcId="{40A668D0-66EB-488E-89BB-EE995528790C}" destId="{851428AC-FEFD-4398-8B5F-5086F9A0281C}" srcOrd="0" destOrd="4" presId="urn:microsoft.com/office/officeart/2005/8/layout/hList1"/>
+    <dgm:cxn modelId="{341CE72F-560F-4302-99FF-EC4E8D7901A5}" type="presOf" srcId="{EEAB7C0E-5D78-4577-9895-092DA98231F8}" destId="{3DC1A080-7D95-4448-BD5F-F51D2070617E}" srcOrd="0" destOrd="2" presId="urn:microsoft.com/office/officeart/2005/8/layout/hList1"/>
+    <dgm:cxn modelId="{74FA2351-0C68-4036-99F3-D617782EE97A}" type="presOf" srcId="{0F03C1F9-1CA9-4720-ACA2-31B60DD89EE4}" destId="{851428AC-FEFD-4398-8B5F-5086F9A0281C}" srcOrd="0" destOrd="5" presId="urn:microsoft.com/office/officeart/2005/8/layout/hList1"/>
     <dgm:cxn modelId="{0831EC41-7D1C-4319-B315-43BC14746647}" srcId="{2101044C-0823-48F8-820A-9A3F3C107FFB}" destId="{0FDBA45C-3390-4CA7-B94F-6DE78AB12536}" srcOrd="0" destOrd="0" parTransId="{AB026095-2CA3-4B92-9CC5-81803869A2F2}" sibTransId="{1AB88D03-E77F-4A09-9511-249196CEA683}"/>
-    <dgm:cxn modelId="{191031CE-8810-4DBA-A453-7EC7091DBE5B}" type="presOf" srcId="{0FDBA45C-3390-4CA7-B94F-6DE78AB12536}" destId="{9DA176E3-7A76-485D-B793-DFB7A4A3AE84}" srcOrd="0" destOrd="0" presId="urn:microsoft.com/office/officeart/2005/8/layout/hList1"/>
     <dgm:cxn modelId="{224FDCE0-4DAE-412B-8C19-8425F756A600}" srcId="{FEB9A4E6-8011-41B9-9165-A97B52247940}" destId="{567BF53F-DA54-4B92-B556-3C612EE3BCDF}" srcOrd="0" destOrd="0" parTransId="{FDFDD400-BB59-43FE-8C0F-8A2C0F6168C9}" sibTransId="{0F1A3C8A-5E0D-4959-BDBD-CA2D4FEC5F97}"/>
     <dgm:cxn modelId="{AD73FDC5-B712-464D-A092-0868F0472E48}" srcId="{2101044C-0823-48F8-820A-9A3F3C107FFB}" destId="{3BC73F29-51E6-4B96-833D-4DED1379FEC7}" srcOrd="3" destOrd="0" parTransId="{56AD7C52-1505-4A05-8698-2ECF8587EFDC}" sibTransId="{9D5212C8-F97C-4528-BBE1-E93565748CA1}"/>
-    <dgm:cxn modelId="{52F68FC4-2A4B-4499-A1C8-54461105DE11}" type="presOf" srcId="{F3F64795-9C18-412F-B268-8C0015BA0DC1}" destId="{851428AC-FEFD-4398-8B5F-5086F9A0281C}" srcOrd="0" destOrd="0" presId="urn:microsoft.com/office/officeart/2005/8/layout/hList1"/>
-    <dgm:cxn modelId="{E2393F92-F76E-4EE8-8173-33BCE0F5CE25}" type="presOf" srcId="{5E7E7DD8-B6FF-4F51-B4BA-4050B1065A0F}" destId="{495A3704-7ED3-4485-B33A-35C6D096C79E}" srcOrd="0" destOrd="2" presId="urn:microsoft.com/office/officeart/2005/8/layout/hList1"/>
-    <dgm:cxn modelId="{C6EEC365-E0C7-491D-8A89-9EB9D054B24F}" type="presOf" srcId="{B3B872C6-7F3E-423E-83A5-EF6AB7C0F50E}" destId="{704494E2-BEED-42BA-937B-3CA14F435753}" srcOrd="0" destOrd="1" presId="urn:microsoft.com/office/officeart/2005/8/layout/hList1"/>
-    <dgm:cxn modelId="{F3FC3B3E-AAF7-4BBE-B736-439084E1506E}" srcId="{C478B801-00A5-44CE-ABB5-C237A96C359A}" destId="{68C658FD-C292-4B82-8129-E9AA3D68C9E8}" srcOrd="1" destOrd="0" parTransId="{FC190118-9AD5-4A48-8009-4F68EB34DDEF}" sibTransId="{98DAF3D1-59E9-446A-9592-E8C43149B480}"/>
-    <dgm:cxn modelId="{3F547646-B041-4F44-B554-40396CA52AB6}" type="presOf" srcId="{FEB9A4E6-8011-41B9-9165-A97B52247940}" destId="{36BF4BCD-0D99-4A62-AFD5-DB432014E1F4}" srcOrd="0" destOrd="0" presId="urn:microsoft.com/office/officeart/2005/8/layout/hList1"/>
+    <dgm:cxn modelId="{1B5F7B16-4352-479F-A509-5F128CDFF9A0}" type="presOf" srcId="{14FA5A27-A149-400B-9570-9A302BEB2441}" destId="{704494E2-BEED-42BA-937B-3CA14F435753}" srcOrd="0" destOrd="3" presId="urn:microsoft.com/office/officeart/2005/8/layout/hList1"/>
     <dgm:cxn modelId="{729C55C8-6CD3-4A68-9101-5B03B9174289}" srcId="{C478B801-00A5-44CE-ABB5-C237A96C359A}" destId="{CDF32F07-37B8-4DAF-A1B2-4F57FA55EB9F}" srcOrd="0" destOrd="0" parTransId="{F502CEBB-5C92-4507-A769-6830037C1BE1}" sibTransId="{4A7B396A-BC68-418B-B954-1C6EE35A2F9B}"/>
     <dgm:cxn modelId="{AE91D48A-5215-4CCE-9049-3E89AAD47A43}" srcId="{CE103C59-32D9-4D52-81D3-D206ADA47D57}" destId="{5F04F9E3-C655-4C83-8C23-7958150AEDC3}" srcOrd="2" destOrd="0" parTransId="{BBF5833D-0231-40F2-BA49-2969D660556D}" sibTransId="{C6E7B9EA-CD4E-47AF-944D-D653EEA853B6}"/>
+    <dgm:cxn modelId="{F3FC3B3E-AAF7-4BBE-B736-439084E1506E}" srcId="{C478B801-00A5-44CE-ABB5-C237A96C359A}" destId="{68C658FD-C292-4B82-8129-E9AA3D68C9E8}" srcOrd="1" destOrd="0" parTransId="{FC190118-9AD5-4A48-8009-4F68EB34DDEF}" sibTransId="{98DAF3D1-59E9-446A-9592-E8C43149B480}"/>
+    <dgm:cxn modelId="{59F56A29-6A1A-4E83-B93E-2B1221F2D646}" type="presOf" srcId="{02084958-2F24-4889-9F81-40F341CC2E86}" destId="{9E62E89D-10EC-47C7-BE8F-6E19A7D2BAAE}" srcOrd="0" destOrd="3" presId="urn:microsoft.com/office/officeart/2005/8/layout/hList1"/>
     <dgm:cxn modelId="{C77D99C0-B1DD-4EC9-8459-B10E046C394D}" srcId="{2101044C-0823-48F8-820A-9A3F3C107FFB}" destId="{CE103C59-32D9-4D52-81D3-D206ADA47D57}" srcOrd="1" destOrd="0" parTransId="{04A9160C-7A5D-48E4-B59C-5C481D290E4E}" sibTransId="{0776B764-19D8-4C4F-A24C-D23948BCA054}"/>
-    <dgm:cxn modelId="{D461B430-2AF1-4D1F-9973-BCBF186147D1}" type="presOf" srcId="{A5FBAC04-50A3-4C27-AD4D-A973188DB074}" destId="{851428AC-FEFD-4398-8B5F-5086F9A0281C}" srcOrd="0" destOrd="1" presId="urn:microsoft.com/office/officeart/2005/8/layout/hList1"/>
-    <dgm:cxn modelId="{E7D58F88-AF4F-4172-BFD8-3A895E946F91}" type="presOf" srcId="{C478B801-00A5-44CE-ABB5-C237A96C359A}" destId="{767415C2-8FB0-4870-ADB8-FE1097980A13}" srcOrd="0" destOrd="0" presId="urn:microsoft.com/office/officeart/2005/8/layout/hList1"/>
+    <dgm:cxn modelId="{04E2C767-1141-415D-91B7-28B0CAF56DB9}" type="presOf" srcId="{5A96F93D-96EC-4466-92B9-FF5008D9F36D}" destId="{DED91701-6DD1-41B2-9980-43A1B6F1C9D7}" srcOrd="0" destOrd="0" presId="urn:microsoft.com/office/officeart/2005/8/layout/hList1"/>
+    <dgm:cxn modelId="{A597000E-0EA3-4106-AE4D-62E0D7DC22D1}" type="presOf" srcId="{B3B872C6-7F3E-423E-83A5-EF6AB7C0F50E}" destId="{704494E2-BEED-42BA-937B-3CA14F435753}" srcOrd="0" destOrd="1" presId="urn:microsoft.com/office/officeart/2005/8/layout/hList1"/>
+    <dgm:cxn modelId="{AF218F68-3371-4F3C-8455-4B2615F29DF3}" type="presOf" srcId="{C478B801-00A5-44CE-ABB5-C237A96C359A}" destId="{767415C2-8FB0-4870-ADB8-FE1097980A13}" srcOrd="0" destOrd="0" presId="urn:microsoft.com/office/officeart/2005/8/layout/hList1"/>
     <dgm:cxn modelId="{0E78DA4B-17FB-4D70-9C98-EB8507734965}" srcId="{30AE7E7B-C747-4544-B704-054F59580E1C}" destId="{F3F64795-9C18-412F-B268-8C0015BA0DC1}" srcOrd="0" destOrd="0" parTransId="{59407E65-412F-4997-B811-5C1B7C456277}" sibTransId="{DFF03B70-44D1-4907-9A42-8F01416737DF}"/>
     <dgm:cxn modelId="{DD52900C-7A56-477D-A5F5-DBDF5A303710}" srcId="{30AE7E7B-C747-4544-B704-054F59580E1C}" destId="{40A668D0-66EB-488E-89BB-EE995528790C}" srcOrd="4" destOrd="0" parTransId="{EC00E168-33A6-4AD1-AC71-A830818FFCEC}" sibTransId="{16431B01-0849-4D74-8E06-E1E70EFD93DC}"/>
-    <dgm:cxn modelId="{DB40D278-80E3-4A75-929C-CC20DA4C9BAA}" type="presOf" srcId="{EEAB7C0E-5D78-4577-9895-092DA98231F8}" destId="{3DC1A080-7D95-4448-BD5F-F51D2070617E}" srcOrd="0" destOrd="2" presId="urn:microsoft.com/office/officeart/2005/8/layout/hList1"/>
     <dgm:cxn modelId="{7D4D0EE7-530F-4956-A1EA-0CFCDD9A62F1}" srcId="{30AE7E7B-C747-4544-B704-054F59580E1C}" destId="{A5FBAC04-50A3-4C27-AD4D-A973188DB074}" srcOrd="1" destOrd="0" parTransId="{E576423E-5B8A-43D3-86FB-708CA0DCA852}" sibTransId="{2526193B-8D06-43C6-A417-88A40F5227DA}"/>
     <dgm:cxn modelId="{AFD8618B-1085-4023-A5B6-AA550F200B39}" srcId="{C478B801-00A5-44CE-ABB5-C237A96C359A}" destId="{987D6C8F-0422-4499-8765-5C766E813FF1}" srcOrd="4" destOrd="0" parTransId="{267B4C21-E7EB-4FE6-A541-2B74F34651CF}" sibTransId="{CC8CABF0-28B1-4372-9FA5-55708FF7EA17}"/>
+    <dgm:cxn modelId="{9C972C61-F0DC-48B8-93DF-4852508CFCBC}" type="presOf" srcId="{17727CC9-B9AB-4E8A-AE35-0345B5E8A4AB}" destId="{495A3704-7ED3-4485-B33A-35C6D096C79E}" srcOrd="0" destOrd="3" presId="urn:microsoft.com/office/officeart/2005/8/layout/hList1"/>
+    <dgm:cxn modelId="{1993A5B2-C99D-4357-97E7-DFF806C14307}" type="presOf" srcId="{5F064886-3BE9-4C2D-B10D-87763403F2A4}" destId="{DED91701-6DD1-41B2-9980-43A1B6F1C9D7}" srcOrd="0" destOrd="1" presId="urn:microsoft.com/office/officeart/2005/8/layout/hList1"/>
+    <dgm:cxn modelId="{2C98704A-4859-43D8-BDD7-D0EE43BECC36}" type="presOf" srcId="{3CEE95F9-2717-49A3-93D9-E7EBB86A1C3D}" destId="{DED91701-6DD1-41B2-9980-43A1B6F1C9D7}" srcOrd="0" destOrd="3" presId="urn:microsoft.com/office/officeart/2005/8/layout/hList1"/>
     <dgm:cxn modelId="{59D430EB-F1E0-4E23-8411-AEB48CD9B997}" srcId="{0FDBA45C-3390-4CA7-B94F-6DE78AB12536}" destId="{44D8AEB8-7E47-46A5-8C13-750C83DA5539}" srcOrd="0" destOrd="0" parTransId="{507DA5E5-02FB-40D2-B49B-3E0A90A40B28}" sibTransId="{FEB88AB2-D95B-4CDD-90A4-B2ADE1948E94}"/>
-    <dgm:cxn modelId="{3CA548E3-C441-47E1-B551-2F7536377655}" type="presOf" srcId="{0F03C1F9-1CA9-4720-ACA2-31B60DD89EE4}" destId="{851428AC-FEFD-4398-8B5F-5086F9A0281C}" srcOrd="0" destOrd="5" presId="urn:microsoft.com/office/officeart/2005/8/layout/hList1"/>
-    <dgm:cxn modelId="{621100B2-5636-4DA6-802D-D4DD4022B8A4}" type="presOf" srcId="{14FA5A27-A149-400B-9570-9A302BEB2441}" destId="{704494E2-BEED-42BA-937B-3CA14F435753}" srcOrd="0" destOrd="3" presId="urn:microsoft.com/office/officeart/2005/8/layout/hList1"/>
-    <dgm:cxn modelId="{BEB2F43B-BA53-4DA5-97BE-4C8067B36887}" type="presOf" srcId="{CDF32F07-37B8-4DAF-A1B2-4F57FA55EB9F}" destId="{495A3704-7ED3-4485-B33A-35C6D096C79E}" srcOrd="0" destOrd="0" presId="urn:microsoft.com/office/officeart/2005/8/layout/hList1"/>
+    <dgm:cxn modelId="{2A23A95E-F911-46FB-85B8-07DECEA31A84}" type="presOf" srcId="{1F345C54-8266-48F0-876A-2F2F654E9998}" destId="{851428AC-FEFD-4398-8B5F-5086F9A0281C}" srcOrd="0" destOrd="3" presId="urn:microsoft.com/office/officeart/2005/8/layout/hList1"/>
+    <dgm:cxn modelId="{28B33CCA-7BA1-422D-AB60-B43A0581E425}" type="presOf" srcId="{CE103C59-32D9-4D52-81D3-D206ADA47D57}" destId="{056ED606-1F9C-41C8-AD15-D4445152C324}" srcOrd="0" destOrd="0" presId="urn:microsoft.com/office/officeart/2005/8/layout/hList1"/>
     <dgm:cxn modelId="{9AF5C8DE-9F5F-4676-8B8C-BBC9D8BF2BC7}" srcId="{3BC73F29-51E6-4B96-833D-4DED1379FEC7}" destId="{9E5C4063-4FB8-4F31-A0E7-8C9D4DDD86E8}" srcOrd="1" destOrd="0" parTransId="{80D25F3E-4210-4DE8-A3E5-C5EDF117326A}" sibTransId="{1C9C11AB-6DC4-44A1-B042-3D6C0B9DAF72}"/>
-    <dgm:cxn modelId="{FB69F962-0A1A-46F3-AD5B-D3901D64178E}" type="presOf" srcId="{02084958-2F24-4889-9F81-40F341CC2E86}" destId="{9E62E89D-10EC-47C7-BE8F-6E19A7D2BAAE}" srcOrd="0" destOrd="3" presId="urn:microsoft.com/office/officeart/2005/8/layout/hList1"/>
-    <dgm:cxn modelId="{0809F8F4-E755-4F03-B35B-8DBCCBAB1D39}" type="presOf" srcId="{68C658FD-C292-4B82-8129-E9AA3D68C9E8}" destId="{495A3704-7ED3-4485-B33A-35C6D096C79E}" srcOrd="0" destOrd="1" presId="urn:microsoft.com/office/officeart/2005/8/layout/hList1"/>
-    <dgm:cxn modelId="{7E915DDE-DB94-4CB6-949D-0C3BEC3B1FB3}" type="presOf" srcId="{17727CC9-B9AB-4E8A-AE35-0345B5E8A4AB}" destId="{495A3704-7ED3-4485-B33A-35C6D096C79E}" srcOrd="0" destOrd="3" presId="urn:microsoft.com/office/officeart/2005/8/layout/hList1"/>
     <dgm:cxn modelId="{872BA95E-E04E-4102-B71F-DDA217F3BBC1}" srcId="{0FDBA45C-3390-4CA7-B94F-6DE78AB12536}" destId="{B3B872C6-7F3E-423E-83A5-EF6AB7C0F50E}" srcOrd="1" destOrd="0" parTransId="{29CE56C8-44E4-47F2-A0B6-54BCE840C6C5}" sibTransId="{86FAEBBF-A0A2-44A6-8D54-4554E0156970}"/>
-    <dgm:cxn modelId="{38C27B9C-6A6D-4B7E-89F4-74222D7B2DED}" type="presOf" srcId="{32798AF8-59A5-4B17-B9CF-EA5BF811C984}" destId="{851428AC-FEFD-4398-8B5F-5086F9A0281C}" srcOrd="0" destOrd="2" presId="urn:microsoft.com/office/officeart/2005/8/layout/hList1"/>
-    <dgm:cxn modelId="{F10D917E-FA43-482D-87EB-239FFE60C6B1}" type="presOf" srcId="{5F064886-3BE9-4C2D-B10D-87763403F2A4}" destId="{DED91701-6DD1-41B2-9980-43A1B6F1C9D7}" srcOrd="0" destOrd="1" presId="urn:microsoft.com/office/officeart/2005/8/layout/hList1"/>
-    <dgm:cxn modelId="{AA4A5965-A35A-4238-A295-989F56188577}" type="presOf" srcId="{CE103C59-32D9-4D52-81D3-D206ADA47D57}" destId="{056ED606-1F9C-41C8-AD15-D4445152C324}" srcOrd="0" destOrd="0" presId="urn:microsoft.com/office/officeart/2005/8/layout/hList1"/>
-    <dgm:cxn modelId="{CB7D27DE-4714-49E1-AE96-44252C33B0B7}" type="presOf" srcId="{2101044C-0823-48F8-820A-9A3F3C107FFB}" destId="{8AD0A5B3-9A94-4384-AEA2-40A3CE02A527}" srcOrd="0" destOrd="0" presId="urn:microsoft.com/office/officeart/2005/8/layout/hList1"/>
-    <dgm:cxn modelId="{E1EBCA71-0D4C-48D9-8D0F-03AFB70E1247}" type="presOf" srcId="{44D8AEB8-7E47-46A5-8C13-750C83DA5539}" destId="{704494E2-BEED-42BA-937B-3CA14F435753}" srcOrd="0" destOrd="0" presId="urn:microsoft.com/office/officeart/2005/8/layout/hList1"/>
+    <dgm:cxn modelId="{B1A7C1CA-16A8-4C3D-885C-F3B712455E04}" type="presOf" srcId="{5E7E7DD8-B6FF-4F51-B4BA-4050B1065A0F}" destId="{495A3704-7ED3-4485-B33A-35C6D096C79E}" srcOrd="0" destOrd="2" presId="urn:microsoft.com/office/officeart/2005/8/layout/hList1"/>
+    <dgm:cxn modelId="{0E60E19C-F182-4844-819C-DDFC49B2A2E8}" type="presOf" srcId="{FEB9A4E6-8011-41B9-9165-A97B52247940}" destId="{36BF4BCD-0D99-4A62-AFD5-DB432014E1F4}" srcOrd="0" destOrd="0" presId="urn:microsoft.com/office/officeart/2005/8/layout/hList1"/>
+    <dgm:cxn modelId="{74848675-EC97-4182-96E5-91C521C52B4B}" type="presOf" srcId="{7DC58FA3-0EA2-47CD-AAB8-AB6D163F968D}" destId="{9E62E89D-10EC-47C7-BE8F-6E19A7D2BAAE}" srcOrd="0" destOrd="2" presId="urn:microsoft.com/office/officeart/2005/8/layout/hList1"/>
+    <dgm:cxn modelId="{59DB56BD-795B-44A0-9863-F2C817E6A7A1}" type="presOf" srcId="{987D6C8F-0422-4499-8765-5C766E813FF1}" destId="{495A3704-7ED3-4485-B33A-35C6D096C79E}" srcOrd="0" destOrd="4" presId="urn:microsoft.com/office/officeart/2005/8/layout/hList1"/>
+    <dgm:cxn modelId="{DA742A74-F922-411A-8977-D30E59A80465}" type="presOf" srcId="{5F04F9E3-C655-4C83-8C23-7958150AEDC3}" destId="{DED91701-6DD1-41B2-9980-43A1B6F1C9D7}" srcOrd="0" destOrd="2" presId="urn:microsoft.com/office/officeart/2005/8/layout/hList1"/>
     <dgm:cxn modelId="{64D1AAA3-37A7-405C-A768-769BE92E79A1}" srcId="{FEB9A4E6-8011-41B9-9165-A97B52247940}" destId="{46594B36-CECA-450E-A70E-36685C56A38A}" srcOrd="1" destOrd="0" parTransId="{27D1FBD5-301F-4E78-82FB-CF867CA28CAB}" sibTransId="{DFCBC286-D068-4800-8A49-2E1263C7DDD9}"/>
     <dgm:cxn modelId="{9783F3FF-D9BF-4B47-AD94-CDC59AA07FBD}" srcId="{0FDBA45C-3390-4CA7-B94F-6DE78AB12536}" destId="{14FA5A27-A149-400B-9570-9A302BEB2441}" srcOrd="3" destOrd="0" parTransId="{A9571834-36BF-4391-A412-61E63749E138}" sibTransId="{6C77E73B-7E1F-439A-B2FC-8EEF72F6C4DB}"/>
     <dgm:cxn modelId="{A9D56075-4D52-47CE-A72F-8780DF74AE5F}" srcId="{30AE7E7B-C747-4544-B704-054F59580E1C}" destId="{1F345C54-8266-48F0-876A-2F2F654E9998}" srcOrd="3" destOrd="0" parTransId="{F509A62F-CB4C-4A78-A5E9-BCA502DD02E3}" sibTransId="{847869A8-74E0-4DBE-ADC1-599BE1C8EDB4}"/>
-    <dgm:cxn modelId="{D6AA9249-F298-4675-BBD1-58960F054DCC}" type="presOf" srcId="{5F04F9E3-C655-4C83-8C23-7958150AEDC3}" destId="{DED91701-6DD1-41B2-9980-43A1B6F1C9D7}" srcOrd="0" destOrd="2" presId="urn:microsoft.com/office/officeart/2005/8/layout/hList1"/>
-    <dgm:cxn modelId="{08FBE41B-1E66-4BE9-9177-3DA0B867C434}" type="presOf" srcId="{3CEE95F9-2717-49A3-93D9-E7EBB86A1C3D}" destId="{DED91701-6DD1-41B2-9980-43A1B6F1C9D7}" srcOrd="0" destOrd="3" presId="urn:microsoft.com/office/officeart/2005/8/layout/hList1"/>
+    <dgm:cxn modelId="{65A041A0-AC96-41AC-8FC5-B95D9B7EA67D}" type="presOf" srcId="{44D8AEB8-7E47-46A5-8C13-750C83DA5539}" destId="{704494E2-BEED-42BA-937B-3CA14F435753}" srcOrd="0" destOrd="0" presId="urn:microsoft.com/office/officeart/2005/8/layout/hList1"/>
+    <dgm:cxn modelId="{F694CD76-515F-495A-867B-C26D5B33547F}" type="presOf" srcId="{30AE7E7B-C747-4544-B704-054F59580E1C}" destId="{7D27D6ED-30A4-48F6-9528-931F5BD35CE2}" srcOrd="0" destOrd="0" presId="urn:microsoft.com/office/officeart/2005/8/layout/hList1"/>
     <dgm:cxn modelId="{A600DCB6-FB5F-496D-B291-79BA02DE11DC}" srcId="{CE103C59-32D9-4D52-81D3-D206ADA47D57}" destId="{3CEE95F9-2717-49A3-93D9-E7EBB86A1C3D}" srcOrd="3" destOrd="0" parTransId="{710BF7D8-2540-42CB-A75A-F002FA43FE3A}" sibTransId="{3D27B803-683D-4125-9B4C-F1BCF996C4BF}"/>
-    <dgm:cxn modelId="{E1C7EB49-F9C9-4949-B216-BFE65EF07341}" type="presOf" srcId="{987D6C8F-0422-4499-8765-5C766E813FF1}" destId="{495A3704-7ED3-4485-B33A-35C6D096C79E}" srcOrd="0" destOrd="4" presId="urn:microsoft.com/office/officeart/2005/8/layout/hList1"/>
     <dgm:cxn modelId="{F0A7B414-6B2A-4B61-9E35-33324D004F0D}" srcId="{2101044C-0823-48F8-820A-9A3F3C107FFB}" destId="{30AE7E7B-C747-4544-B704-054F59580E1C}" srcOrd="2" destOrd="0" parTransId="{93CA8F03-85F6-4876-9CE9-CED26EF5C518}" sibTransId="{1DF1828B-7F2F-44C3-BDD5-44CF20EB26A8}"/>
     <dgm:cxn modelId="{2F5CA6E3-B8E5-4FF4-8562-3C2ABB69902C}" srcId="{FEB9A4E6-8011-41B9-9165-A97B52247940}" destId="{02084958-2F24-4889-9F81-40F341CC2E86}" srcOrd="3" destOrd="0" parTransId="{16C1F4B2-CA01-44A3-9B29-22611DD0AEF7}" sibTransId="{BB849418-15BA-4D88-ADC7-62E1D15B1B56}"/>
-    <dgm:cxn modelId="{449986A0-DBDE-4F00-8572-80EA74F2F456}" type="presOf" srcId="{46594B36-CECA-450E-A70E-36685C56A38A}" destId="{9E62E89D-10EC-47C7-BE8F-6E19A7D2BAAE}" srcOrd="0" destOrd="1" presId="urn:microsoft.com/office/officeart/2005/8/layout/hList1"/>
-    <dgm:cxn modelId="{BC4D1ED2-D7FB-41BC-886D-9029350EF700}" type="presOf" srcId="{3BC73F29-51E6-4B96-833D-4DED1379FEC7}" destId="{2D209207-494D-4F75-AFE0-239343089A88}" srcOrd="0" destOrd="0" presId="urn:microsoft.com/office/officeart/2005/8/layout/hList1"/>
+    <dgm:cxn modelId="{874F279C-B599-4590-BB79-12DBF6285853}" type="presOf" srcId="{F3F64795-9C18-412F-B268-8C0015BA0DC1}" destId="{851428AC-FEFD-4398-8B5F-5086F9A0281C}" srcOrd="0" destOrd="0" presId="urn:microsoft.com/office/officeart/2005/8/layout/hList1"/>
+    <dgm:cxn modelId="{6589E034-43FE-4590-AC79-160BFF86B4B2}" type="presOf" srcId="{46594B36-CECA-450E-A70E-36685C56A38A}" destId="{9E62E89D-10EC-47C7-BE8F-6E19A7D2BAAE}" srcOrd="0" destOrd="1" presId="urn:microsoft.com/office/officeart/2005/8/layout/hList1"/>
     <dgm:cxn modelId="{8AFD2044-4669-4702-8590-5A2F5B23E6EB}" srcId="{CE103C59-32D9-4D52-81D3-D206ADA47D57}" destId="{5A96F93D-96EC-4466-92B9-FF5008D9F36D}" srcOrd="0" destOrd="0" parTransId="{5AC8C221-90D3-401E-A772-84BBE39B614E}" sibTransId="{D62A1711-B7A1-4C9F-AA68-B31C11D2A2FB}"/>
-    <dgm:cxn modelId="{B976ABDD-3663-482C-BBBB-EEED16778637}" type="presOf" srcId="{1F345C54-8266-48F0-876A-2F2F654E9998}" destId="{851428AC-FEFD-4398-8B5F-5086F9A0281C}" srcOrd="0" destOrd="3" presId="urn:microsoft.com/office/officeart/2005/8/layout/hList1"/>
+    <dgm:cxn modelId="{0ACE98D9-2333-4BA9-B6F1-8D11E47A2A14}" type="presOf" srcId="{A5FBAC04-50A3-4C27-AD4D-A973188DB074}" destId="{851428AC-FEFD-4398-8B5F-5086F9A0281C}" srcOrd="0" destOrd="1" presId="urn:microsoft.com/office/officeart/2005/8/layout/hList1"/>
+    <dgm:cxn modelId="{7B2F8E50-A121-4492-B896-C60A78511D22}" type="presOf" srcId="{3BC73F29-51E6-4B96-833D-4DED1379FEC7}" destId="{2D209207-494D-4F75-AFE0-239343089A88}" srcOrd="0" destOrd="0" presId="urn:microsoft.com/office/officeart/2005/8/layout/hList1"/>
+    <dgm:cxn modelId="{2AB2093C-809D-4B7B-9787-8E41BC2098D7}" type="presOf" srcId="{CDF32F07-37B8-4DAF-A1B2-4F57FA55EB9F}" destId="{495A3704-7ED3-4485-B33A-35C6D096C79E}" srcOrd="0" destOrd="0" presId="urn:microsoft.com/office/officeart/2005/8/layout/hList1"/>
     <dgm:cxn modelId="{03E48410-E5F1-43AC-9F77-86CC060E71B6}" srcId="{30AE7E7B-C747-4544-B704-054F59580E1C}" destId="{0F03C1F9-1CA9-4720-ACA2-31B60DD89EE4}" srcOrd="5" destOrd="0" parTransId="{C55E9370-8A5B-4B57-BD80-B1E166B6F6B0}" sibTransId="{5ABBA9F6-7E0D-4AC4-B2B8-857AEA698014}"/>
     <dgm:cxn modelId="{F10D45CB-F918-4ED0-8057-0965F579C366}" srcId="{0FDBA45C-3390-4CA7-B94F-6DE78AB12536}" destId="{F0081FDF-7D14-4070-A493-A3D7BB0DFE6E}" srcOrd="2" destOrd="0" parTransId="{64B49449-A965-44C5-A3C7-C1BF572B5C62}" sibTransId="{4CF0DEB9-C70F-4F1F-933B-8EF9AB145D97}"/>
-    <dgm:cxn modelId="{73D1712C-7F04-4A79-B038-EAA2BB328866}" type="presOf" srcId="{9E5C4063-4FB8-4F31-A0E7-8C9D4DDD86E8}" destId="{3DC1A080-7D95-4448-BD5F-F51D2070617E}" srcOrd="0" destOrd="1" presId="urn:microsoft.com/office/officeart/2005/8/layout/hList1"/>
+    <dgm:cxn modelId="{23EC214B-1731-496A-A3C7-25B97ADB3969}" type="presOf" srcId="{300EF2AA-992D-4E44-A963-342F1A2F60DA}" destId="{3DC1A080-7D95-4448-BD5F-F51D2070617E}" srcOrd="0" destOrd="0" presId="urn:microsoft.com/office/officeart/2005/8/layout/hList1"/>
+    <dgm:cxn modelId="{7ECD364D-ED19-41EE-ADB9-653FB72886D3}" type="presOf" srcId="{68C658FD-C292-4B82-8129-E9AA3D68C9E8}" destId="{495A3704-7ED3-4485-B33A-35C6D096C79E}" srcOrd="0" destOrd="1" presId="urn:microsoft.com/office/officeart/2005/8/layout/hList1"/>
     <dgm:cxn modelId="{97E7F359-9102-4BF7-8D02-1FB082B5614C}" srcId="{2101044C-0823-48F8-820A-9A3F3C107FFB}" destId="{FEB9A4E6-8011-41B9-9165-A97B52247940}" srcOrd="5" destOrd="0" parTransId="{3A7EA06C-F262-4F67-BAF6-47D6A1D33DD3}" sibTransId="{3FC06069-9B79-48CF-B1A4-7AEBB994D688}"/>
     <dgm:cxn modelId="{E6257E94-BB0F-463C-BB10-A06D30230813}" srcId="{30AE7E7B-C747-4544-B704-054F59580E1C}" destId="{32798AF8-59A5-4B17-B9CF-EA5BF811C984}" srcOrd="2" destOrd="0" parTransId="{B9BFF277-6D84-4F10-9D02-5E3589D7D43C}" sibTransId="{88CF1413-590B-45BB-AD31-C619965F000B}"/>
     <dgm:cxn modelId="{8A933995-1945-4A1E-9291-00E92338284C}" srcId="{FEB9A4E6-8011-41B9-9165-A97B52247940}" destId="{7DC58FA3-0EA2-47CD-AAB8-AB6D163F968D}" srcOrd="2" destOrd="0" parTransId="{42690665-912E-413B-945E-C0DC8B95761D}" sibTransId="{885CEB57-76AB-44DC-AF1C-A661FC16EEFB}"/>
-    <dgm:cxn modelId="{CA471E7E-7725-4A29-9F78-DA276D7C5167}" type="presParOf" srcId="{8AD0A5B3-9A94-4384-AEA2-40A3CE02A527}" destId="{1571B187-F08D-4C91-87B2-B70EC7DD9A3C}" srcOrd="0" destOrd="0" presId="urn:microsoft.com/office/officeart/2005/8/layout/hList1"/>
-    <dgm:cxn modelId="{C5B64ED1-874F-4EE8-8B3A-90ED51EAE34E}" type="presParOf" srcId="{1571B187-F08D-4C91-87B2-B70EC7DD9A3C}" destId="{9DA176E3-7A76-485D-B793-DFB7A4A3AE84}" srcOrd="0" destOrd="0" presId="urn:microsoft.com/office/officeart/2005/8/layout/hList1"/>
-    <dgm:cxn modelId="{02470D4F-DAB9-4185-ADA7-9C166FC1FF97}" type="presParOf" srcId="{1571B187-F08D-4C91-87B2-B70EC7DD9A3C}" destId="{704494E2-BEED-42BA-937B-3CA14F435753}" srcOrd="1" destOrd="0" presId="urn:microsoft.com/office/officeart/2005/8/layout/hList1"/>
-    <dgm:cxn modelId="{D00C7AB0-9819-4CE5-ADBE-34A22CF417F1}" type="presParOf" srcId="{8AD0A5B3-9A94-4384-AEA2-40A3CE02A527}" destId="{71255794-7AFA-4E8A-823C-EB9E481FBC3B}" srcOrd="1" destOrd="0" presId="urn:microsoft.com/office/officeart/2005/8/layout/hList1"/>
-    <dgm:cxn modelId="{8751C1B4-BB90-431D-9E1C-5023889BB05A}" type="presParOf" srcId="{8AD0A5B3-9A94-4384-AEA2-40A3CE02A527}" destId="{5F0CBAB2-59B4-4BB3-9FCF-04281BDA6A30}" srcOrd="2" destOrd="0" presId="urn:microsoft.com/office/officeart/2005/8/layout/hList1"/>
-    <dgm:cxn modelId="{533B4771-FCA7-4B8D-9851-3A97D08BE4FA}" type="presParOf" srcId="{5F0CBAB2-59B4-4BB3-9FCF-04281BDA6A30}" destId="{056ED606-1F9C-41C8-AD15-D4445152C324}" srcOrd="0" destOrd="0" presId="urn:microsoft.com/office/officeart/2005/8/layout/hList1"/>
-    <dgm:cxn modelId="{1AD22A59-00F3-4B8C-B61E-DBB2AAB7A174}" type="presParOf" srcId="{5F0CBAB2-59B4-4BB3-9FCF-04281BDA6A30}" destId="{DED91701-6DD1-41B2-9980-43A1B6F1C9D7}" srcOrd="1" destOrd="0" presId="urn:microsoft.com/office/officeart/2005/8/layout/hList1"/>
-    <dgm:cxn modelId="{00743748-B745-452A-AEBA-B6D0C64D779A}" type="presParOf" srcId="{8AD0A5B3-9A94-4384-AEA2-40A3CE02A527}" destId="{BF33A3E9-B4FB-4B95-971B-5E5F7FB84C9E}" srcOrd="3" destOrd="0" presId="urn:microsoft.com/office/officeart/2005/8/layout/hList1"/>
-    <dgm:cxn modelId="{F6BBE59C-3B20-43B3-9EBD-8D6835401A70}" type="presParOf" srcId="{8AD0A5B3-9A94-4384-AEA2-40A3CE02A527}" destId="{3FA0D01A-3C07-4B5A-949B-37E2E6E64FBC}" srcOrd="4" destOrd="0" presId="urn:microsoft.com/office/officeart/2005/8/layout/hList1"/>
-    <dgm:cxn modelId="{848091F5-F799-4CFB-B934-5FA7E740271F}" type="presParOf" srcId="{3FA0D01A-3C07-4B5A-949B-37E2E6E64FBC}" destId="{7D27D6ED-30A4-48F6-9528-931F5BD35CE2}" srcOrd="0" destOrd="0" presId="urn:microsoft.com/office/officeart/2005/8/layout/hList1"/>
-    <dgm:cxn modelId="{6C216E04-FE51-49B4-BD27-9787897B3C96}" type="presParOf" srcId="{3FA0D01A-3C07-4B5A-949B-37E2E6E64FBC}" destId="{851428AC-FEFD-4398-8B5F-5086F9A0281C}" srcOrd="1" destOrd="0" presId="urn:microsoft.com/office/officeart/2005/8/layout/hList1"/>
-    <dgm:cxn modelId="{086D6BE4-B1A4-478A-B1BA-FB3E2B33F3E5}" type="presParOf" srcId="{8AD0A5B3-9A94-4384-AEA2-40A3CE02A527}" destId="{6CF24E5D-992E-4E06-9D74-5244F8B44E91}" srcOrd="5" destOrd="0" presId="urn:microsoft.com/office/officeart/2005/8/layout/hList1"/>
-    <dgm:cxn modelId="{976337A9-5380-4692-A024-2929225B3AAA}" type="presParOf" srcId="{8AD0A5B3-9A94-4384-AEA2-40A3CE02A527}" destId="{25FA7659-2352-44E2-9A91-2D05F4C984CD}" srcOrd="6" destOrd="0" presId="urn:microsoft.com/office/officeart/2005/8/layout/hList1"/>
-    <dgm:cxn modelId="{3F32AFEC-990C-4EC4-ADBF-32173B9535D3}" type="presParOf" srcId="{25FA7659-2352-44E2-9A91-2D05F4C984CD}" destId="{2D209207-494D-4F75-AFE0-239343089A88}" srcOrd="0" destOrd="0" presId="urn:microsoft.com/office/officeart/2005/8/layout/hList1"/>
-    <dgm:cxn modelId="{CD163683-19AE-443A-A043-579F6CE1D3CD}" type="presParOf" srcId="{25FA7659-2352-44E2-9A91-2D05F4C984CD}" destId="{3DC1A080-7D95-4448-BD5F-F51D2070617E}" srcOrd="1" destOrd="0" presId="urn:microsoft.com/office/officeart/2005/8/layout/hList1"/>
-    <dgm:cxn modelId="{3CA6E46A-3A2E-4FCF-ABE0-B3126C3B5872}" type="presParOf" srcId="{8AD0A5B3-9A94-4384-AEA2-40A3CE02A527}" destId="{78470710-62F5-414C-92E8-B9AAA82263F0}" srcOrd="7" destOrd="0" presId="urn:microsoft.com/office/officeart/2005/8/layout/hList1"/>
-    <dgm:cxn modelId="{E175C01D-323F-4B2E-8259-8F46DE3DE04B}" type="presParOf" srcId="{8AD0A5B3-9A94-4384-AEA2-40A3CE02A527}" destId="{8D4ACB8F-B3F2-4288-A6FA-18301FB96694}" srcOrd="8" destOrd="0" presId="urn:microsoft.com/office/officeart/2005/8/layout/hList1"/>
-    <dgm:cxn modelId="{9FE2FF9B-2961-43D1-8ED7-5C22680F9055}" type="presParOf" srcId="{8D4ACB8F-B3F2-4288-A6FA-18301FB96694}" destId="{767415C2-8FB0-4870-ADB8-FE1097980A13}" srcOrd="0" destOrd="0" presId="urn:microsoft.com/office/officeart/2005/8/layout/hList1"/>
-    <dgm:cxn modelId="{EAEA2BDA-E26E-44E0-98F6-15AA9BF6FD4B}" type="presParOf" srcId="{8D4ACB8F-B3F2-4288-A6FA-18301FB96694}" destId="{495A3704-7ED3-4485-B33A-35C6D096C79E}" srcOrd="1" destOrd="0" presId="urn:microsoft.com/office/officeart/2005/8/layout/hList1"/>
-    <dgm:cxn modelId="{34EC0485-15FE-4C85-B72B-EDD446896AF8}" type="presParOf" srcId="{8AD0A5B3-9A94-4384-AEA2-40A3CE02A527}" destId="{E8366806-BDAE-4287-A3A2-34E69B70C17C}" srcOrd="9" destOrd="0" presId="urn:microsoft.com/office/officeart/2005/8/layout/hList1"/>
-    <dgm:cxn modelId="{B1A4C9CA-FCA0-4583-8077-8770D495599B}" type="presParOf" srcId="{8AD0A5B3-9A94-4384-AEA2-40A3CE02A527}" destId="{7E9E08BF-9D60-4185-8D22-6096007A68CE}" srcOrd="10" destOrd="0" presId="urn:microsoft.com/office/officeart/2005/8/layout/hList1"/>
-    <dgm:cxn modelId="{86E6483D-AD0F-4334-80AF-7883D331F433}" type="presParOf" srcId="{7E9E08BF-9D60-4185-8D22-6096007A68CE}" destId="{36BF4BCD-0D99-4A62-AFD5-DB432014E1F4}" srcOrd="0" destOrd="0" presId="urn:microsoft.com/office/officeart/2005/8/layout/hList1"/>
-    <dgm:cxn modelId="{1A0253A0-EFB2-45D2-9AEA-D570DE2C39D0}" type="presParOf" srcId="{7E9E08BF-9D60-4185-8D22-6096007A68CE}" destId="{9E62E89D-10EC-47C7-BE8F-6E19A7D2BAAE}" srcOrd="1" destOrd="0" presId="urn:microsoft.com/office/officeart/2005/8/layout/hList1"/>
+    <dgm:cxn modelId="{72534AF4-AE00-4137-98C5-3C8139D9A565}" type="presParOf" srcId="{8AD0A5B3-9A94-4384-AEA2-40A3CE02A527}" destId="{1571B187-F08D-4C91-87B2-B70EC7DD9A3C}" srcOrd="0" destOrd="0" presId="urn:microsoft.com/office/officeart/2005/8/layout/hList1"/>
+    <dgm:cxn modelId="{94D73A2B-27A4-4E91-8130-A57408B14032}" type="presParOf" srcId="{1571B187-F08D-4C91-87B2-B70EC7DD9A3C}" destId="{9DA176E3-7A76-485D-B793-DFB7A4A3AE84}" srcOrd="0" destOrd="0" presId="urn:microsoft.com/office/officeart/2005/8/layout/hList1"/>
+    <dgm:cxn modelId="{B2011E50-7E09-40A6-992D-6AE90BBDB377}" type="presParOf" srcId="{1571B187-F08D-4C91-87B2-B70EC7DD9A3C}" destId="{704494E2-BEED-42BA-937B-3CA14F435753}" srcOrd="1" destOrd="0" presId="urn:microsoft.com/office/officeart/2005/8/layout/hList1"/>
+    <dgm:cxn modelId="{66A02348-71A8-4AE2-B728-6A9BFED7D7DD}" type="presParOf" srcId="{8AD0A5B3-9A94-4384-AEA2-40A3CE02A527}" destId="{71255794-7AFA-4E8A-823C-EB9E481FBC3B}" srcOrd="1" destOrd="0" presId="urn:microsoft.com/office/officeart/2005/8/layout/hList1"/>
+    <dgm:cxn modelId="{950BBDD1-4FA7-457F-810A-9BE5F5D53FE7}" type="presParOf" srcId="{8AD0A5B3-9A94-4384-AEA2-40A3CE02A527}" destId="{5F0CBAB2-59B4-4BB3-9FCF-04281BDA6A30}" srcOrd="2" destOrd="0" presId="urn:microsoft.com/office/officeart/2005/8/layout/hList1"/>
+    <dgm:cxn modelId="{F328E0F4-E502-40FD-AB88-CB84F659471D}" type="presParOf" srcId="{5F0CBAB2-59B4-4BB3-9FCF-04281BDA6A30}" destId="{056ED606-1F9C-41C8-AD15-D4445152C324}" srcOrd="0" destOrd="0" presId="urn:microsoft.com/office/officeart/2005/8/layout/hList1"/>
+    <dgm:cxn modelId="{743D5AF6-350C-4B79-A492-2E0C3CC47A73}" type="presParOf" srcId="{5F0CBAB2-59B4-4BB3-9FCF-04281BDA6A30}" destId="{DED91701-6DD1-41B2-9980-43A1B6F1C9D7}" srcOrd="1" destOrd="0" presId="urn:microsoft.com/office/officeart/2005/8/layout/hList1"/>
+    <dgm:cxn modelId="{3031E49F-D686-4666-8BDA-1B76585D7A53}" type="presParOf" srcId="{8AD0A5B3-9A94-4384-AEA2-40A3CE02A527}" destId="{BF33A3E9-B4FB-4B95-971B-5E5F7FB84C9E}" srcOrd="3" destOrd="0" presId="urn:microsoft.com/office/officeart/2005/8/layout/hList1"/>
+    <dgm:cxn modelId="{E981CCE2-1B1A-41B2-9268-87C2753D3B0B}" type="presParOf" srcId="{8AD0A5B3-9A94-4384-AEA2-40A3CE02A527}" destId="{3FA0D01A-3C07-4B5A-949B-37E2E6E64FBC}" srcOrd="4" destOrd="0" presId="urn:microsoft.com/office/officeart/2005/8/layout/hList1"/>
+    <dgm:cxn modelId="{EEBB7A70-2FD7-45D6-AADC-783BB3B5E8A0}" type="presParOf" srcId="{3FA0D01A-3C07-4B5A-949B-37E2E6E64FBC}" destId="{7D27D6ED-30A4-48F6-9528-931F5BD35CE2}" srcOrd="0" destOrd="0" presId="urn:microsoft.com/office/officeart/2005/8/layout/hList1"/>
+    <dgm:cxn modelId="{7F2AEE22-6F77-41AB-B638-672E41446267}" type="presParOf" srcId="{3FA0D01A-3C07-4B5A-949B-37E2E6E64FBC}" destId="{851428AC-FEFD-4398-8B5F-5086F9A0281C}" srcOrd="1" destOrd="0" presId="urn:microsoft.com/office/officeart/2005/8/layout/hList1"/>
+    <dgm:cxn modelId="{9BB598AF-B2FA-4DF0-A622-51D8933044E6}" type="presParOf" srcId="{8AD0A5B3-9A94-4384-AEA2-40A3CE02A527}" destId="{6CF24E5D-992E-4E06-9D74-5244F8B44E91}" srcOrd="5" destOrd="0" presId="urn:microsoft.com/office/officeart/2005/8/layout/hList1"/>
+    <dgm:cxn modelId="{BDFAB94E-20A1-44F5-8256-B4926BA17020}" type="presParOf" srcId="{8AD0A5B3-9A94-4384-AEA2-40A3CE02A527}" destId="{25FA7659-2352-44E2-9A91-2D05F4C984CD}" srcOrd="6" destOrd="0" presId="urn:microsoft.com/office/officeart/2005/8/layout/hList1"/>
+    <dgm:cxn modelId="{A0A04D28-F9C7-4DF0-BBD7-9442162D762B}" type="presParOf" srcId="{25FA7659-2352-44E2-9A91-2D05F4C984CD}" destId="{2D209207-494D-4F75-AFE0-239343089A88}" srcOrd="0" destOrd="0" presId="urn:microsoft.com/office/officeart/2005/8/layout/hList1"/>
+    <dgm:cxn modelId="{861DD643-B2EF-42D6-9452-BA32936DCDA0}" type="presParOf" srcId="{25FA7659-2352-44E2-9A91-2D05F4C984CD}" destId="{3DC1A080-7D95-4448-BD5F-F51D2070617E}" srcOrd="1" destOrd="0" presId="urn:microsoft.com/office/officeart/2005/8/layout/hList1"/>
+    <dgm:cxn modelId="{1A20B879-0CD8-43A5-8673-C4E401110433}" type="presParOf" srcId="{8AD0A5B3-9A94-4384-AEA2-40A3CE02A527}" destId="{78470710-62F5-414C-92E8-B9AAA82263F0}" srcOrd="7" destOrd="0" presId="urn:microsoft.com/office/officeart/2005/8/layout/hList1"/>
+    <dgm:cxn modelId="{5FD3D47B-0CA4-4EA6-B1A0-45D071A08479}" type="presParOf" srcId="{8AD0A5B3-9A94-4384-AEA2-40A3CE02A527}" destId="{8D4ACB8F-B3F2-4288-A6FA-18301FB96694}" srcOrd="8" destOrd="0" presId="urn:microsoft.com/office/officeart/2005/8/layout/hList1"/>
+    <dgm:cxn modelId="{8C617758-5395-4007-B982-8D8C68370A7D}" type="presParOf" srcId="{8D4ACB8F-B3F2-4288-A6FA-18301FB96694}" destId="{767415C2-8FB0-4870-ADB8-FE1097980A13}" srcOrd="0" destOrd="0" presId="urn:microsoft.com/office/officeart/2005/8/layout/hList1"/>
+    <dgm:cxn modelId="{5D4A6F7E-F34F-4CCD-942C-6ED9EA06E3D1}" type="presParOf" srcId="{8D4ACB8F-B3F2-4288-A6FA-18301FB96694}" destId="{495A3704-7ED3-4485-B33A-35C6D096C79E}" srcOrd="1" destOrd="0" presId="urn:microsoft.com/office/officeart/2005/8/layout/hList1"/>
+    <dgm:cxn modelId="{6AF2457F-3D85-4670-9680-75D6F29DF760}" type="presParOf" srcId="{8AD0A5B3-9A94-4384-AEA2-40A3CE02A527}" destId="{E8366806-BDAE-4287-A3A2-34E69B70C17C}" srcOrd="9" destOrd="0" presId="urn:microsoft.com/office/officeart/2005/8/layout/hList1"/>
+    <dgm:cxn modelId="{BFE153A6-0DDC-4CE7-BB3A-FE33BD51A188}" type="presParOf" srcId="{8AD0A5B3-9A94-4384-AEA2-40A3CE02A527}" destId="{7E9E08BF-9D60-4185-8D22-6096007A68CE}" srcOrd="10" destOrd="0" presId="urn:microsoft.com/office/officeart/2005/8/layout/hList1"/>
+    <dgm:cxn modelId="{9F42A2C1-BF1F-4FA0-8053-87FDB5FEB952}" type="presParOf" srcId="{7E9E08BF-9D60-4185-8D22-6096007A68CE}" destId="{36BF4BCD-0D99-4A62-AFD5-DB432014E1F4}" srcOrd="0" destOrd="0" presId="urn:microsoft.com/office/officeart/2005/8/layout/hList1"/>
+    <dgm:cxn modelId="{509D327F-B223-49F0-8466-D43FD24BE3AB}" type="presParOf" srcId="{7E9E08BF-9D60-4185-8D22-6096007A68CE}" destId="{9E62E89D-10EC-47C7-BE8F-6E19A7D2BAAE}" srcOrd="1" destOrd="0" presId="urn:microsoft.com/office/officeart/2005/8/layout/hList1"/>
   </dgm:cxnLst>
   <dgm:bg/>
   <dgm:whole/>

</xml_diff>